<commit_message>
Agreando todos los archivos necesarios
</commit_message>
<xml_diff>
--- a/KINEXword.docx
+++ b/KINEXword.docx
@@ -1154,15 +1154,101 @@
           </w:tcPr>
           <w:p>
             <w:pPr>
-              <w:jc w:val="center"/>
-              <w:rPr>
-                <w:b/>
+              <w:jc w:val="both"/>
+              <w:rPr>
+                <w:rFonts w:ascii="Footlight MT Light" w:hAnsi="Footlight MT Light"/>
+                <w:bCs/>
+                <w:sz w:val="24"/>
+                <w:szCs w:val="24"/>
+                <w:lang w:val="es-MX"/>
+              </w:rPr>
+            </w:pPr>
+            <w:r>
+              <w:rPr>
+                <w:rFonts w:ascii="Footlight MT Light" w:hAnsi="Footlight MT Light"/>
                 <w:bCs/>
                 <w:sz w:val="52"/>
                 <w:szCs w:val="52"/>
                 <w:lang w:val="es-MX"/>
               </w:rPr>
+              <w:t>-</w:t>
+            </w:r>
+            <w:r>
+              <w:rPr>
+                <w:rFonts w:ascii="Footlight MT Light" w:hAnsi="Footlight MT Light"/>
+                <w:bCs/>
+                <w:sz w:val="24"/>
+                <w:szCs w:val="24"/>
+                <w:lang w:val="es-MX"/>
+              </w:rPr>
+              <w:t>Organización del equipo</w:t>
+            </w:r>
+          </w:p>
+          <w:p>
+            <w:pPr>
+              <w:jc w:val="both"/>
+              <w:rPr>
+                <w:rFonts w:ascii="Footlight MT Light" w:hAnsi="Footlight MT Light"/>
+                <w:bCs/>
+                <w:sz w:val="24"/>
+                <w:szCs w:val="24"/>
+                <w:lang w:val="es-MX"/>
+              </w:rPr>
             </w:pPr>
+            <w:r>
+              <w:rPr>
+                <w:rFonts w:ascii="Footlight MT Light" w:hAnsi="Footlight MT Light"/>
+                <w:bCs/>
+                <w:sz w:val="24"/>
+                <w:szCs w:val="24"/>
+                <w:lang w:val="es-MX"/>
+              </w:rPr>
+              <w:t>- entidad Empresa</w:t>
+            </w:r>
+          </w:p>
+          <w:p>
+            <w:pPr>
+              <w:jc w:val="both"/>
+              <w:rPr>
+                <w:rFonts w:ascii="Footlight MT Light" w:hAnsi="Footlight MT Light"/>
+                <w:bCs/>
+                <w:sz w:val="24"/>
+                <w:szCs w:val="24"/>
+                <w:lang w:val="es-MX"/>
+              </w:rPr>
+            </w:pPr>
+            <w:r>
+              <w:rPr>
+                <w:rFonts w:ascii="Footlight MT Light" w:hAnsi="Footlight MT Light"/>
+                <w:bCs/>
+                <w:sz w:val="24"/>
+                <w:szCs w:val="24"/>
+                <w:lang w:val="es-MX"/>
+              </w:rPr>
+              <w:t>- entidad tipoEmpleado</w:t>
+            </w:r>
+          </w:p>
+          <w:p>
+            <w:pPr>
+              <w:jc w:val="both"/>
+              <w:rPr>
+                <w:rFonts w:ascii="Footlight MT Light" w:hAnsi="Footlight MT Light"/>
+                <w:bCs/>
+                <w:sz w:val="24"/>
+                <w:szCs w:val="24"/>
+                <w:lang w:val="es-MX"/>
+              </w:rPr>
+            </w:pPr>
+            <w:r>
+              <w:rPr>
+                <w:rFonts w:ascii="Footlight MT Light" w:hAnsi="Footlight MT Light"/>
+                <w:bCs/>
+                <w:sz w:val="24"/>
+                <w:szCs w:val="24"/>
+                <w:lang w:val="es-MX"/>
+              </w:rPr>
+              <w:t>-supervisión del grupo</w:t>
+            </w:r>
           </w:p>
         </w:tc>
       </w:tr>
@@ -1221,15 +1307,47 @@
           </w:tcPr>
           <w:p>
             <w:pPr>
-              <w:jc w:val="center"/>
-              <w:rPr>
-                <w:b/>
+              <w:jc w:val="both"/>
+              <w:rPr>
+                <w:rFonts w:ascii="Footlight MT Light" w:hAnsi="Footlight MT Light"/>
+                <w:bCs/>
+                <w:sz w:val="24"/>
+                <w:szCs w:val="24"/>
+                <w:lang w:val="es-MX"/>
+              </w:rPr>
+            </w:pPr>
+            <w:r>
+              <w:rPr>
+                <w:rFonts w:ascii="Footlight MT Light" w:hAnsi="Footlight MT Light"/>
+                <w:bCs/>
+                <w:sz w:val="24"/>
+                <w:szCs w:val="24"/>
+                <w:lang w:val="es-MX"/>
+              </w:rPr>
+              <w:t>- usuario</w:t>
+            </w:r>
+          </w:p>
+          <w:p>
+            <w:pPr>
+              <w:jc w:val="both"/>
+              <w:rPr>
+                <w:rFonts w:ascii="Footlight MT Light" w:hAnsi="Footlight MT Light"/>
                 <w:bCs/>
                 <w:sz w:val="52"/>
                 <w:szCs w:val="52"/>
                 <w:lang w:val="es-MX"/>
               </w:rPr>
             </w:pPr>
+            <w:r>
+              <w:rPr>
+                <w:rFonts w:ascii="Footlight MT Light" w:hAnsi="Footlight MT Light"/>
+                <w:bCs/>
+                <w:sz w:val="24"/>
+                <w:szCs w:val="24"/>
+                <w:lang w:val="es-MX"/>
+              </w:rPr>
+              <w:t>- login</w:t>
+            </w:r>
           </w:p>
         </w:tc>
       </w:tr>
@@ -1289,17 +1407,95 @@
           </w:tcPr>
           <w:p>
             <w:pPr>
-              <w:jc w:val="center"/>
-              <w:rPr>
-                <w:b/>
-                <w:bCs/>
-                <w:sz w:val="52"/>
-                <w:szCs w:val="52"/>
+              <w:pStyle w:val="Prrafodelista"/>
+              <w:numPr>
+                <w:ilvl w:val="0"/>
+                <w:numId w:val="12"/>
+              </w:numPr>
+              <w:rPr>
+                <w:rFonts w:ascii="Footlight MT Light" w:hAnsi="Footlight MT Light"/>
+                <w:bCs/>
+                <w:sz w:val="24"/>
+                <w:szCs w:val="24"/>
                 <w:lang w:val="es-MX"/>
               </w:rPr>
             </w:pPr>
+            <w:r>
+              <w:rPr>
+                <w:rFonts w:ascii="Footlight MT Light" w:hAnsi="Footlight MT Light"/>
+                <w:bCs/>
+                <w:sz w:val="24"/>
+                <w:szCs w:val="24"/>
+                <w:lang w:val="es-MX"/>
+              </w:rPr>
+              <w:t>Modelo entidad relación</w:t>
+            </w:r>
+          </w:p>
+          <w:p>
+            <w:pPr>
+              <w:pStyle w:val="Prrafodelista"/>
+              <w:numPr>
+                <w:ilvl w:val="0"/>
+                <w:numId w:val="12"/>
+              </w:numPr>
+              <w:rPr>
+                <w:rFonts w:ascii="Footlight MT Light" w:hAnsi="Footlight MT Light"/>
+                <w:bCs/>
+                <w:sz w:val="24"/>
+                <w:szCs w:val="24"/>
+                <w:lang w:val="es-MX"/>
+              </w:rPr>
+            </w:pPr>
+            <w:r>
+              <w:rPr>
+                <w:rFonts w:ascii="Footlight MT Light" w:hAnsi="Footlight MT Light"/>
+                <w:bCs/>
+                <w:sz w:val="24"/>
+                <w:szCs w:val="24"/>
+                <w:lang w:val="es-MX"/>
+              </w:rPr>
+              <w:t xml:space="preserve">Entidad </w:t>
+            </w:r>
+            <w:r>
+              <w:rPr>
+                <w:rFonts w:ascii="Footlight MT Light" w:hAnsi="Footlight MT Light"/>
+                <w:bCs/>
+                <w:sz w:val="24"/>
+                <w:szCs w:val="24"/>
+                <w:lang w:val="es-MX"/>
+              </w:rPr>
+              <w:t>Empleados</w:t>
+            </w:r>
+          </w:p>
+          <w:p>
+            <w:pPr>
+              <w:pStyle w:val="Prrafodelista"/>
+              <w:numPr>
+                <w:ilvl w:val="0"/>
+                <w:numId w:val="12"/>
+              </w:numPr>
+              <w:rPr>
+                <w:rFonts w:ascii="Footlight MT Light" w:hAnsi="Footlight MT Light"/>
+                <w:bCs/>
+                <w:sz w:val="24"/>
+                <w:szCs w:val="24"/>
+                <w:lang w:val="es-MX"/>
+              </w:rPr>
+            </w:pPr>
+            <w:r>
+              <w:rPr>
+                <w:rFonts w:ascii="Footlight MT Light" w:hAnsi="Footlight MT Light"/>
+                <w:bCs/>
+                <w:sz w:val="24"/>
+                <w:szCs w:val="24"/>
+                <w:lang w:val="es-MX"/>
+              </w:rPr>
+              <w:t>Entidad Producto</w:t>
+            </w:r>
           </w:p>
         </w:tc>
+        <w:bookmarkStart w:id="0" w:name="_GoBack"/>
+        <w:bookmarkEnd w:id="0"/>
       </w:tr>
       <w:tr>
         <w:tc>
@@ -1357,8 +1553,9 @@
           </w:tcPr>
           <w:p>
             <w:pPr>
-              <w:rPr>
-                <w:rFonts w:ascii="Calibri Light" w:hAnsi="Calibri Light" w:cs="Calibri Light"/>
+              <w:jc w:val="both"/>
+              <w:rPr>
+                <w:rFonts w:ascii="Footlight MT Light" w:hAnsi="Footlight MT Light" w:cs="Calibri Light"/>
                 <w:bCs/>
                 <w:sz w:val="24"/>
                 <w:szCs w:val="52"/>
@@ -1367,7 +1564,7 @@
             </w:pPr>
             <w:r>
               <w:rPr>
-                <w:rFonts w:ascii="Calibri Light" w:hAnsi="Calibri Light" w:cs="Calibri Light"/>
+                <w:rFonts w:ascii="Footlight MT Light" w:hAnsi="Footlight MT Light" w:cs="Calibri Light"/>
                 <w:bCs/>
                 <w:sz w:val="24"/>
                 <w:szCs w:val="52"/>
@@ -1378,8 +1575,9 @@
           </w:p>
           <w:p>
             <w:pPr>
-              <w:rPr>
-                <w:rFonts w:ascii="Calibri Light" w:hAnsi="Calibri Light" w:cs="Calibri Light"/>
+              <w:jc w:val="both"/>
+              <w:rPr>
+                <w:rFonts w:ascii="Footlight MT Light" w:hAnsi="Footlight MT Light" w:cs="Calibri Light"/>
                 <w:bCs/>
                 <w:sz w:val="24"/>
                 <w:szCs w:val="52"/>
@@ -1388,19 +1586,30 @@
             </w:pPr>
             <w:r>
               <w:rPr>
-                <w:rFonts w:ascii="Calibri Light" w:hAnsi="Calibri Light" w:cs="Calibri Light"/>
+                <w:rFonts w:ascii="Footlight MT Light" w:hAnsi="Footlight MT Light" w:cs="Calibri Light"/>
                 <w:bCs/>
                 <w:sz w:val="24"/>
                 <w:szCs w:val="52"/>
                 <w:lang w:val="es-MX"/>
               </w:rPr>
-              <w:t>- TipoUbicacion</w:t>
+              <w:t xml:space="preserve">- </w:t>
+            </w:r>
+            <w:r>
+              <w:rPr>
+                <w:rFonts w:ascii="Footlight MT Light" w:hAnsi="Footlight MT Light" w:cs="Calibri Light"/>
+                <w:bCs/>
+                <w:sz w:val="24"/>
+                <w:szCs w:val="52"/>
+                <w:lang w:val="es-MX"/>
+              </w:rPr>
+              <w:t>Tipo Ubicación</w:t>
             </w:r>
           </w:p>
           <w:p>
             <w:pPr>
-              <w:rPr>
-                <w:rFonts w:ascii="Calibri Light" w:hAnsi="Calibri Light" w:cs="Calibri Light"/>
+              <w:jc w:val="both"/>
+              <w:rPr>
+                <w:rFonts w:ascii="Footlight MT Light" w:hAnsi="Footlight MT Light" w:cs="Calibri Light"/>
                 <w:bCs/>
                 <w:sz w:val="24"/>
                 <w:szCs w:val="52"/>
@@ -1409,7 +1618,7 @@
             </w:pPr>
             <w:r>
               <w:rPr>
-                <w:rFonts w:ascii="Calibri Light" w:hAnsi="Calibri Light" w:cs="Calibri Light"/>
+                <w:rFonts w:ascii="Footlight MT Light" w:hAnsi="Footlight MT Light" w:cs="Calibri Light"/>
                 <w:bCs/>
                 <w:sz w:val="24"/>
                 <w:szCs w:val="52"/>
@@ -1476,15 +1685,47 @@
           </w:tcPr>
           <w:p>
             <w:pPr>
-              <w:jc w:val="center"/>
-              <w:rPr>
-                <w:b/>
-                <w:bCs/>
-                <w:sz w:val="52"/>
-                <w:szCs w:val="52"/>
+              <w:jc w:val="both"/>
+              <w:rPr>
+                <w:rFonts w:ascii="Footlight MT Light" w:hAnsi="Footlight MT Light"/>
+                <w:bCs/>
+                <w:sz w:val="24"/>
+                <w:szCs w:val="24"/>
                 <w:lang w:val="es-MX"/>
               </w:rPr>
             </w:pPr>
+            <w:r>
+              <w:rPr>
+                <w:rFonts w:ascii="Footlight MT Light" w:hAnsi="Footlight MT Light"/>
+                <w:bCs/>
+                <w:sz w:val="24"/>
+                <w:szCs w:val="24"/>
+                <w:lang w:val="es-MX"/>
+              </w:rPr>
+              <w:t>-Entidad Tipo Producto</w:t>
+            </w:r>
+          </w:p>
+          <w:p>
+            <w:pPr>
+              <w:jc w:val="both"/>
+              <w:rPr>
+                <w:rFonts w:ascii="Footlight MT Light" w:hAnsi="Footlight MT Light"/>
+                <w:bCs/>
+                <w:sz w:val="24"/>
+                <w:szCs w:val="24"/>
+                <w:lang w:val="es-MX"/>
+              </w:rPr>
+            </w:pPr>
+            <w:r>
+              <w:rPr>
+                <w:rFonts w:ascii="Footlight MT Light" w:hAnsi="Footlight MT Light"/>
+                <w:bCs/>
+                <w:sz w:val="24"/>
+                <w:szCs w:val="24"/>
+                <w:lang w:val="es-MX"/>
+              </w:rPr>
+              <w:t>-Entidad Método de pago</w:t>
+            </w:r>
           </w:p>
         </w:tc>
       </w:tr>
@@ -1544,15 +1785,57 @@
           </w:tcPr>
           <w:p>
             <w:pPr>
-              <w:jc w:val="center"/>
-              <w:rPr>
-                <w:b/>
-                <w:bCs/>
-                <w:sz w:val="52"/>
-                <w:szCs w:val="52"/>
+              <w:pStyle w:val="Prrafodelista"/>
+              <w:numPr>
+                <w:ilvl w:val="0"/>
+                <w:numId w:val="8"/>
+              </w:numPr>
+              <w:jc w:val="both"/>
+              <w:rPr>
+                <w:rFonts w:ascii="Footlight MT Light" w:hAnsi="Footlight MT Light"/>
+                <w:bCs/>
+                <w:sz w:val="24"/>
+                <w:szCs w:val="24"/>
                 <w:lang w:val="es-MX"/>
               </w:rPr>
             </w:pPr>
+            <w:r>
+              <w:rPr>
+                <w:rFonts w:ascii="Footlight MT Light" w:hAnsi="Footlight MT Light"/>
+                <w:bCs/>
+                <w:sz w:val="24"/>
+                <w:szCs w:val="24"/>
+                <w:lang w:val="es-MX"/>
+              </w:rPr>
+              <w:t>Entidad Cliente</w:t>
+            </w:r>
+          </w:p>
+          <w:p>
+            <w:pPr>
+              <w:pStyle w:val="Prrafodelista"/>
+              <w:numPr>
+                <w:ilvl w:val="0"/>
+                <w:numId w:val="8"/>
+              </w:numPr>
+              <w:jc w:val="both"/>
+              <w:rPr>
+                <w:rFonts w:ascii="Footlight MT Light" w:hAnsi="Footlight MT Light"/>
+                <w:bCs/>
+                <w:sz w:val="24"/>
+                <w:szCs w:val="24"/>
+                <w:lang w:val="es-MX"/>
+              </w:rPr>
+            </w:pPr>
+            <w:r>
+              <w:rPr>
+                <w:rFonts w:ascii="Footlight MT Light" w:hAnsi="Footlight MT Light"/>
+                <w:bCs/>
+                <w:sz w:val="24"/>
+                <w:szCs w:val="24"/>
+                <w:lang w:val="es-MX"/>
+              </w:rPr>
+              <w:t xml:space="preserve">Entidad Paquete </w:t>
+            </w:r>
           </w:p>
         </w:tc>
       </w:tr>
@@ -1617,7 +1900,9 @@
                 <w:ilvl w:val="0"/>
                 <w:numId w:val="6"/>
               </w:numPr>
-              <w:rPr>
+              <w:jc w:val="both"/>
+              <w:rPr>
+                <w:rFonts w:ascii="Footlight MT Light" w:hAnsi="Footlight MT Light"/>
                 <w:bCs/>
                 <w:sz w:val="24"/>
                 <w:szCs w:val="52"/>
@@ -1626,6 +1911,7 @@
             </w:pPr>
             <w:r>
               <w:rPr>
+                <w:rFonts w:ascii="Footlight MT Light" w:hAnsi="Footlight MT Light"/>
                 <w:bCs/>
                 <w:sz w:val="24"/>
                 <w:szCs w:val="52"/>
@@ -1641,7 +1927,9 @@
                 <w:ilvl w:val="0"/>
                 <w:numId w:val="6"/>
               </w:numPr>
-              <w:rPr>
+              <w:jc w:val="both"/>
+              <w:rPr>
+                <w:rFonts w:ascii="Footlight MT Light" w:hAnsi="Footlight MT Light"/>
                 <w:bCs/>
                 <w:sz w:val="24"/>
                 <w:szCs w:val="52"/>
@@ -1650,24 +1938,14 @@
             </w:pPr>
             <w:r>
               <w:rPr>
+                <w:rFonts w:ascii="Footlight MT Light" w:hAnsi="Footlight MT Light"/>
                 <w:bCs/>
                 <w:sz w:val="24"/>
                 <w:szCs w:val="52"/>
                 <w:lang w:val="es-MX"/>
               </w:rPr>
-              <w:t xml:space="preserve">Entidad </w:t>
+              <w:t>Entidad TipoPaquete</w:t>
             </w:r>
-            <w:proofErr w:type="spellStart"/>
-            <w:r>
-              <w:rPr>
-                <w:bCs/>
-                <w:sz w:val="24"/>
-                <w:szCs w:val="52"/>
-                <w:lang w:val="es-MX"/>
-              </w:rPr>
-              <w:t>TipoPaquete</w:t>
-            </w:r>
-            <w:proofErr w:type="spellEnd"/>
           </w:p>
           <w:p>
             <w:pPr>
@@ -1676,7 +1954,9 @@
                 <w:ilvl w:val="0"/>
                 <w:numId w:val="6"/>
               </w:numPr>
-              <w:rPr>
+              <w:jc w:val="both"/>
+              <w:rPr>
+                <w:rFonts w:ascii="Footlight MT Light" w:hAnsi="Footlight MT Light"/>
                 <w:bCs/>
                 <w:sz w:val="24"/>
                 <w:szCs w:val="52"/>
@@ -1685,6 +1965,7 @@
             </w:pPr>
             <w:r>
               <w:rPr>
+                <w:rFonts w:ascii="Footlight MT Light" w:hAnsi="Footlight MT Light"/>
                 <w:bCs/>
                 <w:sz w:val="24"/>
                 <w:szCs w:val="52"/>
@@ -1692,8 +1973,6 @@
               </w:rPr>
               <w:t>Modelo De Entida</w:t>
             </w:r>
-            <w:bookmarkStart w:id="0" w:name="_GoBack"/>
-            <w:bookmarkEnd w:id="0"/>
           </w:p>
         </w:tc>
       </w:tr>
@@ -1809,7 +2088,233 @@
 
 <file path=word/numbering.xml><?xml version="1.0" encoding="utf-8"?>
 <w:numbering xmlns:wpc="http://schemas.microsoft.com/office/word/2010/wordprocessingCanvas" xmlns:mc="http://schemas.openxmlformats.org/markup-compatibility/2006" xmlns:o="urn:schemas-microsoft-com:office:office" xmlns:r="http://schemas.openxmlformats.org/officeDocument/2006/relationships" xmlns:m="http://schemas.openxmlformats.org/officeDocument/2006/math" xmlns:v="urn:schemas-microsoft-com:vml" xmlns:wp14="http://schemas.microsoft.com/office/word/2010/wordprocessingDrawing" xmlns:wp="http://schemas.openxmlformats.org/drawingml/2006/wordprocessingDrawing" xmlns:w10="urn:schemas-microsoft-com:office:word" xmlns:w="http://schemas.openxmlformats.org/wordprocessingml/2006/main" xmlns:w14="http://schemas.microsoft.com/office/word/2010/wordml" xmlns:w15="http://schemas.microsoft.com/office/word/2012/wordml" xmlns:wpg="http://schemas.microsoft.com/office/word/2010/wordprocessingGroup" xmlns:wpi="http://schemas.microsoft.com/office/word/2010/wordprocessingInk" xmlns:wne="http://schemas.microsoft.com/office/word/2006/wordml" xmlns:wps="http://schemas.microsoft.com/office/word/2010/wordprocessingShape" mc:Ignorable="w14 w15 wp14">
-  <w:abstractNum w:abstractNumId="0" w15:restartNumberingAfterBreak="0">
+  <w:abstractNum w:abstractNumId="0">
+    <w:nsid w:val="0A4404D0"/>
+    <w:multiLevelType w:val="hybridMultilevel"/>
+    <w:tmpl w:val="B8DA25F0"/>
+    <w:lvl w:ilvl="0" w:tplc="100A0001">
+      <w:start w:val="1"/>
+      <w:numFmt w:val="bullet"/>
+      <w:lvlText w:val=""/>
+      <w:lvlJc w:val="left"/>
+      <w:pPr>
+        <w:ind w:left="720" w:hanging="360"/>
+      </w:pPr>
+      <w:rPr>
+        <w:rFonts w:ascii="Symbol" w:hAnsi="Symbol" w:hint="default"/>
+      </w:rPr>
+    </w:lvl>
+    <w:lvl w:ilvl="1" w:tplc="100A0003" w:tentative="1">
+      <w:start w:val="1"/>
+      <w:numFmt w:val="bullet"/>
+      <w:lvlText w:val="o"/>
+      <w:lvlJc w:val="left"/>
+      <w:pPr>
+        <w:ind w:left="1440" w:hanging="360"/>
+      </w:pPr>
+      <w:rPr>
+        <w:rFonts w:ascii="Courier New" w:hAnsi="Courier New" w:cs="Courier New" w:hint="default"/>
+      </w:rPr>
+    </w:lvl>
+    <w:lvl w:ilvl="2" w:tplc="100A0005" w:tentative="1">
+      <w:start w:val="1"/>
+      <w:numFmt w:val="bullet"/>
+      <w:lvlText w:val=""/>
+      <w:lvlJc w:val="left"/>
+      <w:pPr>
+        <w:ind w:left="2160" w:hanging="360"/>
+      </w:pPr>
+      <w:rPr>
+        <w:rFonts w:ascii="Wingdings" w:hAnsi="Wingdings" w:hint="default"/>
+      </w:rPr>
+    </w:lvl>
+    <w:lvl w:ilvl="3" w:tplc="100A0001" w:tentative="1">
+      <w:start w:val="1"/>
+      <w:numFmt w:val="bullet"/>
+      <w:lvlText w:val=""/>
+      <w:lvlJc w:val="left"/>
+      <w:pPr>
+        <w:ind w:left="2880" w:hanging="360"/>
+      </w:pPr>
+      <w:rPr>
+        <w:rFonts w:ascii="Symbol" w:hAnsi="Symbol" w:hint="default"/>
+      </w:rPr>
+    </w:lvl>
+    <w:lvl w:ilvl="4" w:tplc="100A0003" w:tentative="1">
+      <w:start w:val="1"/>
+      <w:numFmt w:val="bullet"/>
+      <w:lvlText w:val="o"/>
+      <w:lvlJc w:val="left"/>
+      <w:pPr>
+        <w:ind w:left="3600" w:hanging="360"/>
+      </w:pPr>
+      <w:rPr>
+        <w:rFonts w:ascii="Courier New" w:hAnsi="Courier New" w:cs="Courier New" w:hint="default"/>
+      </w:rPr>
+    </w:lvl>
+    <w:lvl w:ilvl="5" w:tplc="100A0005" w:tentative="1">
+      <w:start w:val="1"/>
+      <w:numFmt w:val="bullet"/>
+      <w:lvlText w:val=""/>
+      <w:lvlJc w:val="left"/>
+      <w:pPr>
+        <w:ind w:left="4320" w:hanging="360"/>
+      </w:pPr>
+      <w:rPr>
+        <w:rFonts w:ascii="Wingdings" w:hAnsi="Wingdings" w:hint="default"/>
+      </w:rPr>
+    </w:lvl>
+    <w:lvl w:ilvl="6" w:tplc="100A0001" w:tentative="1">
+      <w:start w:val="1"/>
+      <w:numFmt w:val="bullet"/>
+      <w:lvlText w:val=""/>
+      <w:lvlJc w:val="left"/>
+      <w:pPr>
+        <w:ind w:left="5040" w:hanging="360"/>
+      </w:pPr>
+      <w:rPr>
+        <w:rFonts w:ascii="Symbol" w:hAnsi="Symbol" w:hint="default"/>
+      </w:rPr>
+    </w:lvl>
+    <w:lvl w:ilvl="7" w:tplc="100A0003" w:tentative="1">
+      <w:start w:val="1"/>
+      <w:numFmt w:val="bullet"/>
+      <w:lvlText w:val="o"/>
+      <w:lvlJc w:val="left"/>
+      <w:pPr>
+        <w:ind w:left="5760" w:hanging="360"/>
+      </w:pPr>
+      <w:rPr>
+        <w:rFonts w:ascii="Courier New" w:hAnsi="Courier New" w:cs="Courier New" w:hint="default"/>
+      </w:rPr>
+    </w:lvl>
+    <w:lvl w:ilvl="8" w:tplc="100A0005" w:tentative="1">
+      <w:start w:val="1"/>
+      <w:numFmt w:val="bullet"/>
+      <w:lvlText w:val=""/>
+      <w:lvlJc w:val="left"/>
+      <w:pPr>
+        <w:ind w:left="6480" w:hanging="360"/>
+      </w:pPr>
+      <w:rPr>
+        <w:rFonts w:ascii="Wingdings" w:hAnsi="Wingdings" w:hint="default"/>
+      </w:rPr>
+    </w:lvl>
+  </w:abstractNum>
+  <w:abstractNum w:abstractNumId="1">
+    <w:nsid w:val="1622547A"/>
+    <w:multiLevelType w:val="hybridMultilevel"/>
+    <w:tmpl w:val="41BE80F8"/>
+    <w:lvl w:ilvl="0" w:tplc="8326BEA8">
+      <w:numFmt w:val="bullet"/>
+      <w:lvlText w:val="-"/>
+      <w:lvlJc w:val="left"/>
+      <w:pPr>
+        <w:ind w:left="1080" w:hanging="360"/>
+      </w:pPr>
+      <w:rPr>
+        <w:rFonts w:ascii="Footlight MT Light" w:eastAsiaTheme="minorHAnsi" w:hAnsi="Footlight MT Light" w:cstheme="minorBidi" w:hint="default"/>
+        <w:sz w:val="24"/>
+      </w:rPr>
+    </w:lvl>
+    <w:lvl w:ilvl="1" w:tplc="100A0003" w:tentative="1">
+      <w:start w:val="1"/>
+      <w:numFmt w:val="bullet"/>
+      <w:lvlText w:val="o"/>
+      <w:lvlJc w:val="left"/>
+      <w:pPr>
+        <w:ind w:left="1800" w:hanging="360"/>
+      </w:pPr>
+      <w:rPr>
+        <w:rFonts w:ascii="Courier New" w:hAnsi="Courier New" w:cs="Courier New" w:hint="default"/>
+      </w:rPr>
+    </w:lvl>
+    <w:lvl w:ilvl="2" w:tplc="100A0005" w:tentative="1">
+      <w:start w:val="1"/>
+      <w:numFmt w:val="bullet"/>
+      <w:lvlText w:val=""/>
+      <w:lvlJc w:val="left"/>
+      <w:pPr>
+        <w:ind w:left="2520" w:hanging="360"/>
+      </w:pPr>
+      <w:rPr>
+        <w:rFonts w:ascii="Wingdings" w:hAnsi="Wingdings" w:hint="default"/>
+      </w:rPr>
+    </w:lvl>
+    <w:lvl w:ilvl="3" w:tplc="100A0001" w:tentative="1">
+      <w:start w:val="1"/>
+      <w:numFmt w:val="bullet"/>
+      <w:lvlText w:val=""/>
+      <w:lvlJc w:val="left"/>
+      <w:pPr>
+        <w:ind w:left="3240" w:hanging="360"/>
+      </w:pPr>
+      <w:rPr>
+        <w:rFonts w:ascii="Symbol" w:hAnsi="Symbol" w:hint="default"/>
+      </w:rPr>
+    </w:lvl>
+    <w:lvl w:ilvl="4" w:tplc="100A0003" w:tentative="1">
+      <w:start w:val="1"/>
+      <w:numFmt w:val="bullet"/>
+      <w:lvlText w:val="o"/>
+      <w:lvlJc w:val="left"/>
+      <w:pPr>
+        <w:ind w:left="3960" w:hanging="360"/>
+      </w:pPr>
+      <w:rPr>
+        <w:rFonts w:ascii="Courier New" w:hAnsi="Courier New" w:cs="Courier New" w:hint="default"/>
+      </w:rPr>
+    </w:lvl>
+    <w:lvl w:ilvl="5" w:tplc="100A0005" w:tentative="1">
+      <w:start w:val="1"/>
+      <w:numFmt w:val="bullet"/>
+      <w:lvlText w:val=""/>
+      <w:lvlJc w:val="left"/>
+      <w:pPr>
+        <w:ind w:left="4680" w:hanging="360"/>
+      </w:pPr>
+      <w:rPr>
+        <w:rFonts w:ascii="Wingdings" w:hAnsi="Wingdings" w:hint="default"/>
+      </w:rPr>
+    </w:lvl>
+    <w:lvl w:ilvl="6" w:tplc="100A0001" w:tentative="1">
+      <w:start w:val="1"/>
+      <w:numFmt w:val="bullet"/>
+      <w:lvlText w:val=""/>
+      <w:lvlJc w:val="left"/>
+      <w:pPr>
+        <w:ind w:left="5400" w:hanging="360"/>
+      </w:pPr>
+      <w:rPr>
+        <w:rFonts w:ascii="Symbol" w:hAnsi="Symbol" w:hint="default"/>
+      </w:rPr>
+    </w:lvl>
+    <w:lvl w:ilvl="7" w:tplc="100A0003" w:tentative="1">
+      <w:start w:val="1"/>
+      <w:numFmt w:val="bullet"/>
+      <w:lvlText w:val="o"/>
+      <w:lvlJc w:val="left"/>
+      <w:pPr>
+        <w:ind w:left="6120" w:hanging="360"/>
+      </w:pPr>
+      <w:rPr>
+        <w:rFonts w:ascii="Courier New" w:hAnsi="Courier New" w:cs="Courier New" w:hint="default"/>
+      </w:rPr>
+    </w:lvl>
+    <w:lvl w:ilvl="8" w:tplc="100A0005" w:tentative="1">
+      <w:start w:val="1"/>
+      <w:numFmt w:val="bullet"/>
+      <w:lvlText w:val=""/>
+      <w:lvlJc w:val="left"/>
+      <w:pPr>
+        <w:ind w:left="6840" w:hanging="360"/>
+      </w:pPr>
+      <w:rPr>
+        <w:rFonts w:ascii="Wingdings" w:hAnsi="Wingdings" w:hint="default"/>
+      </w:rPr>
+    </w:lvl>
+  </w:abstractNum>
+  <w:abstractNum w:abstractNumId="2">
     <w:nsid w:val="1E7E0529"/>
     <w:multiLevelType w:val="hybridMultilevel"/>
     <w:tmpl w:val="F2B0D512"/>
@@ -1898,7 +2403,7 @@
       </w:pPr>
     </w:lvl>
   </w:abstractNum>
-  <w:abstractNum w:abstractNumId="1" w15:restartNumberingAfterBreak="0">
+  <w:abstractNum w:abstractNumId="3">
     <w:nsid w:val="208423EE"/>
     <w:multiLevelType w:val="hybridMultilevel"/>
     <w:tmpl w:val="723AAE76"/>
@@ -2010,7 +2515,232 @@
       </w:rPr>
     </w:lvl>
   </w:abstractNum>
-  <w:abstractNum w:abstractNumId="2" w15:restartNumberingAfterBreak="0">
+  <w:abstractNum w:abstractNumId="4">
+    <w:nsid w:val="375E5F38"/>
+    <w:multiLevelType w:val="hybridMultilevel"/>
+    <w:tmpl w:val="897E2222"/>
+    <w:lvl w:ilvl="0" w:tplc="65F848A0">
+      <w:numFmt w:val="bullet"/>
+      <w:lvlText w:val="-"/>
+      <w:lvlJc w:val="left"/>
+      <w:pPr>
+        <w:ind w:left="1080" w:hanging="360"/>
+      </w:pPr>
+      <w:rPr>
+        <w:rFonts w:ascii="Gill Sans MT" w:eastAsiaTheme="minorHAnsi" w:hAnsi="Gill Sans MT" w:cstheme="minorBidi" w:hint="default"/>
+      </w:rPr>
+    </w:lvl>
+    <w:lvl w:ilvl="1" w:tplc="100A0003" w:tentative="1">
+      <w:start w:val="1"/>
+      <w:numFmt w:val="bullet"/>
+      <w:lvlText w:val="o"/>
+      <w:lvlJc w:val="left"/>
+      <w:pPr>
+        <w:ind w:left="1800" w:hanging="360"/>
+      </w:pPr>
+      <w:rPr>
+        <w:rFonts w:ascii="Courier New" w:hAnsi="Courier New" w:cs="Courier New" w:hint="default"/>
+      </w:rPr>
+    </w:lvl>
+    <w:lvl w:ilvl="2" w:tplc="100A0005" w:tentative="1">
+      <w:start w:val="1"/>
+      <w:numFmt w:val="bullet"/>
+      <w:lvlText w:val=""/>
+      <w:lvlJc w:val="left"/>
+      <w:pPr>
+        <w:ind w:left="2520" w:hanging="360"/>
+      </w:pPr>
+      <w:rPr>
+        <w:rFonts w:ascii="Wingdings" w:hAnsi="Wingdings" w:hint="default"/>
+      </w:rPr>
+    </w:lvl>
+    <w:lvl w:ilvl="3" w:tplc="100A0001" w:tentative="1">
+      <w:start w:val="1"/>
+      <w:numFmt w:val="bullet"/>
+      <w:lvlText w:val=""/>
+      <w:lvlJc w:val="left"/>
+      <w:pPr>
+        <w:ind w:left="3240" w:hanging="360"/>
+      </w:pPr>
+      <w:rPr>
+        <w:rFonts w:ascii="Symbol" w:hAnsi="Symbol" w:hint="default"/>
+      </w:rPr>
+    </w:lvl>
+    <w:lvl w:ilvl="4" w:tplc="100A0003" w:tentative="1">
+      <w:start w:val="1"/>
+      <w:numFmt w:val="bullet"/>
+      <w:lvlText w:val="o"/>
+      <w:lvlJc w:val="left"/>
+      <w:pPr>
+        <w:ind w:left="3960" w:hanging="360"/>
+      </w:pPr>
+      <w:rPr>
+        <w:rFonts w:ascii="Courier New" w:hAnsi="Courier New" w:cs="Courier New" w:hint="default"/>
+      </w:rPr>
+    </w:lvl>
+    <w:lvl w:ilvl="5" w:tplc="100A0005" w:tentative="1">
+      <w:start w:val="1"/>
+      <w:numFmt w:val="bullet"/>
+      <w:lvlText w:val=""/>
+      <w:lvlJc w:val="left"/>
+      <w:pPr>
+        <w:ind w:left="4680" w:hanging="360"/>
+      </w:pPr>
+      <w:rPr>
+        <w:rFonts w:ascii="Wingdings" w:hAnsi="Wingdings" w:hint="default"/>
+      </w:rPr>
+    </w:lvl>
+    <w:lvl w:ilvl="6" w:tplc="100A0001" w:tentative="1">
+      <w:start w:val="1"/>
+      <w:numFmt w:val="bullet"/>
+      <w:lvlText w:val=""/>
+      <w:lvlJc w:val="left"/>
+      <w:pPr>
+        <w:ind w:left="5400" w:hanging="360"/>
+      </w:pPr>
+      <w:rPr>
+        <w:rFonts w:ascii="Symbol" w:hAnsi="Symbol" w:hint="default"/>
+      </w:rPr>
+    </w:lvl>
+    <w:lvl w:ilvl="7" w:tplc="100A0003" w:tentative="1">
+      <w:start w:val="1"/>
+      <w:numFmt w:val="bullet"/>
+      <w:lvlText w:val="o"/>
+      <w:lvlJc w:val="left"/>
+      <w:pPr>
+        <w:ind w:left="6120" w:hanging="360"/>
+      </w:pPr>
+      <w:rPr>
+        <w:rFonts w:ascii="Courier New" w:hAnsi="Courier New" w:cs="Courier New" w:hint="default"/>
+      </w:rPr>
+    </w:lvl>
+    <w:lvl w:ilvl="8" w:tplc="100A0005" w:tentative="1">
+      <w:start w:val="1"/>
+      <w:numFmt w:val="bullet"/>
+      <w:lvlText w:val=""/>
+      <w:lvlJc w:val="left"/>
+      <w:pPr>
+        <w:ind w:left="6840" w:hanging="360"/>
+      </w:pPr>
+      <w:rPr>
+        <w:rFonts w:ascii="Wingdings" w:hAnsi="Wingdings" w:hint="default"/>
+      </w:rPr>
+    </w:lvl>
+  </w:abstractNum>
+  <w:abstractNum w:abstractNumId="5">
+    <w:nsid w:val="4A402E1D"/>
+    <w:multiLevelType w:val="hybridMultilevel"/>
+    <w:tmpl w:val="C6A68B9A"/>
+    <w:lvl w:ilvl="0" w:tplc="8326BEA8">
+      <w:numFmt w:val="bullet"/>
+      <w:lvlText w:val="-"/>
+      <w:lvlJc w:val="left"/>
+      <w:pPr>
+        <w:ind w:left="720" w:hanging="360"/>
+      </w:pPr>
+      <w:rPr>
+        <w:rFonts w:ascii="Footlight MT Light" w:eastAsiaTheme="minorHAnsi" w:hAnsi="Footlight MT Light" w:cstheme="minorBidi" w:hint="default"/>
+        <w:sz w:val="24"/>
+      </w:rPr>
+    </w:lvl>
+    <w:lvl w:ilvl="1" w:tplc="100A0003" w:tentative="1">
+      <w:start w:val="1"/>
+      <w:numFmt w:val="bullet"/>
+      <w:lvlText w:val="o"/>
+      <w:lvlJc w:val="left"/>
+      <w:pPr>
+        <w:ind w:left="1440" w:hanging="360"/>
+      </w:pPr>
+      <w:rPr>
+        <w:rFonts w:ascii="Courier New" w:hAnsi="Courier New" w:cs="Courier New" w:hint="default"/>
+      </w:rPr>
+    </w:lvl>
+    <w:lvl w:ilvl="2" w:tplc="100A0005" w:tentative="1">
+      <w:start w:val="1"/>
+      <w:numFmt w:val="bullet"/>
+      <w:lvlText w:val=""/>
+      <w:lvlJc w:val="left"/>
+      <w:pPr>
+        <w:ind w:left="2160" w:hanging="360"/>
+      </w:pPr>
+      <w:rPr>
+        <w:rFonts w:ascii="Wingdings" w:hAnsi="Wingdings" w:hint="default"/>
+      </w:rPr>
+    </w:lvl>
+    <w:lvl w:ilvl="3" w:tplc="100A0001" w:tentative="1">
+      <w:start w:val="1"/>
+      <w:numFmt w:val="bullet"/>
+      <w:lvlText w:val=""/>
+      <w:lvlJc w:val="left"/>
+      <w:pPr>
+        <w:ind w:left="2880" w:hanging="360"/>
+      </w:pPr>
+      <w:rPr>
+        <w:rFonts w:ascii="Symbol" w:hAnsi="Symbol" w:hint="default"/>
+      </w:rPr>
+    </w:lvl>
+    <w:lvl w:ilvl="4" w:tplc="100A0003" w:tentative="1">
+      <w:start w:val="1"/>
+      <w:numFmt w:val="bullet"/>
+      <w:lvlText w:val="o"/>
+      <w:lvlJc w:val="left"/>
+      <w:pPr>
+        <w:ind w:left="3600" w:hanging="360"/>
+      </w:pPr>
+      <w:rPr>
+        <w:rFonts w:ascii="Courier New" w:hAnsi="Courier New" w:cs="Courier New" w:hint="default"/>
+      </w:rPr>
+    </w:lvl>
+    <w:lvl w:ilvl="5" w:tplc="100A0005" w:tentative="1">
+      <w:start w:val="1"/>
+      <w:numFmt w:val="bullet"/>
+      <w:lvlText w:val=""/>
+      <w:lvlJc w:val="left"/>
+      <w:pPr>
+        <w:ind w:left="4320" w:hanging="360"/>
+      </w:pPr>
+      <w:rPr>
+        <w:rFonts w:ascii="Wingdings" w:hAnsi="Wingdings" w:hint="default"/>
+      </w:rPr>
+    </w:lvl>
+    <w:lvl w:ilvl="6" w:tplc="100A0001" w:tentative="1">
+      <w:start w:val="1"/>
+      <w:numFmt w:val="bullet"/>
+      <w:lvlText w:val=""/>
+      <w:lvlJc w:val="left"/>
+      <w:pPr>
+        <w:ind w:left="5040" w:hanging="360"/>
+      </w:pPr>
+      <w:rPr>
+        <w:rFonts w:ascii="Symbol" w:hAnsi="Symbol" w:hint="default"/>
+      </w:rPr>
+    </w:lvl>
+    <w:lvl w:ilvl="7" w:tplc="100A0003" w:tentative="1">
+      <w:start w:val="1"/>
+      <w:numFmt w:val="bullet"/>
+      <w:lvlText w:val="o"/>
+      <w:lvlJc w:val="left"/>
+      <w:pPr>
+        <w:ind w:left="5760" w:hanging="360"/>
+      </w:pPr>
+      <w:rPr>
+        <w:rFonts w:ascii="Courier New" w:hAnsi="Courier New" w:cs="Courier New" w:hint="default"/>
+      </w:rPr>
+    </w:lvl>
+    <w:lvl w:ilvl="8" w:tplc="100A0005" w:tentative="1">
+      <w:start w:val="1"/>
+      <w:numFmt w:val="bullet"/>
+      <w:lvlText w:val=""/>
+      <w:lvlJc w:val="left"/>
+      <w:pPr>
+        <w:ind w:left="6480" w:hanging="360"/>
+      </w:pPr>
+      <w:rPr>
+        <w:rFonts w:ascii="Wingdings" w:hAnsi="Wingdings" w:hint="default"/>
+      </w:rPr>
+    </w:lvl>
+  </w:abstractNum>
+  <w:abstractNum w:abstractNumId="6">
     <w:nsid w:val="4EE72800"/>
     <w:multiLevelType w:val="hybridMultilevel"/>
     <w:tmpl w:val="9E70AF88"/>
@@ -2099,7 +2829,7 @@
       </w:pPr>
     </w:lvl>
   </w:abstractNum>
-  <w:abstractNum w:abstractNumId="3" w15:restartNumberingAfterBreak="0">
+  <w:abstractNum w:abstractNumId="7">
     <w:nsid w:val="5C783FBB"/>
     <w:multiLevelType w:val="hybridMultilevel"/>
     <w:tmpl w:val="72D848E6"/>
@@ -2211,7 +2941,7 @@
       </w:rPr>
     </w:lvl>
   </w:abstractNum>
-  <w:abstractNum w:abstractNumId="4" w15:restartNumberingAfterBreak="0">
+  <w:abstractNum w:abstractNumId="8">
     <w:nsid w:val="60E1657A"/>
     <w:multiLevelType w:val="hybridMultilevel"/>
     <w:tmpl w:val="A9A6D74A"/>
@@ -2323,7 +3053,7 @@
       </w:rPr>
     </w:lvl>
   </w:abstractNum>
-  <w:abstractNum w:abstractNumId="5" w15:restartNumberingAfterBreak="0">
+  <w:abstractNum w:abstractNumId="9">
     <w:nsid w:val="6B5D149A"/>
     <w:multiLevelType w:val="hybridMultilevel"/>
     <w:tmpl w:val="230246CE"/>
@@ -2435,23 +3165,266 @@
       </w:rPr>
     </w:lvl>
   </w:abstractNum>
+  <w:abstractNum w:abstractNumId="10">
+    <w:nsid w:val="70FE00D5"/>
+    <w:multiLevelType w:val="hybridMultilevel"/>
+    <w:tmpl w:val="3A7E4328"/>
+    <w:lvl w:ilvl="0" w:tplc="65F848A0">
+      <w:numFmt w:val="bullet"/>
+      <w:lvlText w:val="-"/>
+      <w:lvlJc w:val="left"/>
+      <w:pPr>
+        <w:ind w:left="720" w:hanging="360"/>
+      </w:pPr>
+      <w:rPr>
+        <w:rFonts w:ascii="Gill Sans MT" w:eastAsiaTheme="minorHAnsi" w:hAnsi="Gill Sans MT" w:cstheme="minorBidi" w:hint="default"/>
+      </w:rPr>
+    </w:lvl>
+    <w:lvl w:ilvl="1" w:tplc="100A0003" w:tentative="1">
+      <w:start w:val="1"/>
+      <w:numFmt w:val="bullet"/>
+      <w:lvlText w:val="o"/>
+      <w:lvlJc w:val="left"/>
+      <w:pPr>
+        <w:ind w:left="1440" w:hanging="360"/>
+      </w:pPr>
+      <w:rPr>
+        <w:rFonts w:ascii="Courier New" w:hAnsi="Courier New" w:cs="Courier New" w:hint="default"/>
+      </w:rPr>
+    </w:lvl>
+    <w:lvl w:ilvl="2" w:tplc="100A0005" w:tentative="1">
+      <w:start w:val="1"/>
+      <w:numFmt w:val="bullet"/>
+      <w:lvlText w:val=""/>
+      <w:lvlJc w:val="left"/>
+      <w:pPr>
+        <w:ind w:left="2160" w:hanging="360"/>
+      </w:pPr>
+      <w:rPr>
+        <w:rFonts w:ascii="Wingdings" w:hAnsi="Wingdings" w:hint="default"/>
+      </w:rPr>
+    </w:lvl>
+    <w:lvl w:ilvl="3" w:tplc="100A0001" w:tentative="1">
+      <w:start w:val="1"/>
+      <w:numFmt w:val="bullet"/>
+      <w:lvlText w:val=""/>
+      <w:lvlJc w:val="left"/>
+      <w:pPr>
+        <w:ind w:left="2880" w:hanging="360"/>
+      </w:pPr>
+      <w:rPr>
+        <w:rFonts w:ascii="Symbol" w:hAnsi="Symbol" w:hint="default"/>
+      </w:rPr>
+    </w:lvl>
+    <w:lvl w:ilvl="4" w:tplc="100A0003" w:tentative="1">
+      <w:start w:val="1"/>
+      <w:numFmt w:val="bullet"/>
+      <w:lvlText w:val="o"/>
+      <w:lvlJc w:val="left"/>
+      <w:pPr>
+        <w:ind w:left="3600" w:hanging="360"/>
+      </w:pPr>
+      <w:rPr>
+        <w:rFonts w:ascii="Courier New" w:hAnsi="Courier New" w:cs="Courier New" w:hint="default"/>
+      </w:rPr>
+    </w:lvl>
+    <w:lvl w:ilvl="5" w:tplc="100A0005" w:tentative="1">
+      <w:start w:val="1"/>
+      <w:numFmt w:val="bullet"/>
+      <w:lvlText w:val=""/>
+      <w:lvlJc w:val="left"/>
+      <w:pPr>
+        <w:ind w:left="4320" w:hanging="360"/>
+      </w:pPr>
+      <w:rPr>
+        <w:rFonts w:ascii="Wingdings" w:hAnsi="Wingdings" w:hint="default"/>
+      </w:rPr>
+    </w:lvl>
+    <w:lvl w:ilvl="6" w:tplc="100A0001" w:tentative="1">
+      <w:start w:val="1"/>
+      <w:numFmt w:val="bullet"/>
+      <w:lvlText w:val=""/>
+      <w:lvlJc w:val="left"/>
+      <w:pPr>
+        <w:ind w:left="5040" w:hanging="360"/>
+      </w:pPr>
+      <w:rPr>
+        <w:rFonts w:ascii="Symbol" w:hAnsi="Symbol" w:hint="default"/>
+      </w:rPr>
+    </w:lvl>
+    <w:lvl w:ilvl="7" w:tplc="100A0003" w:tentative="1">
+      <w:start w:val="1"/>
+      <w:numFmt w:val="bullet"/>
+      <w:lvlText w:val="o"/>
+      <w:lvlJc w:val="left"/>
+      <w:pPr>
+        <w:ind w:left="5760" w:hanging="360"/>
+      </w:pPr>
+      <w:rPr>
+        <w:rFonts w:ascii="Courier New" w:hAnsi="Courier New" w:cs="Courier New" w:hint="default"/>
+      </w:rPr>
+    </w:lvl>
+    <w:lvl w:ilvl="8" w:tplc="100A0005" w:tentative="1">
+      <w:start w:val="1"/>
+      <w:numFmt w:val="bullet"/>
+      <w:lvlText w:val=""/>
+      <w:lvlJc w:val="left"/>
+      <w:pPr>
+        <w:ind w:left="6480" w:hanging="360"/>
+      </w:pPr>
+      <w:rPr>
+        <w:rFonts w:ascii="Wingdings" w:hAnsi="Wingdings" w:hint="default"/>
+      </w:rPr>
+    </w:lvl>
+  </w:abstractNum>
+  <w:abstractNum w:abstractNumId="11">
+    <w:nsid w:val="75D23FA5"/>
+    <w:multiLevelType w:val="hybridMultilevel"/>
+    <w:tmpl w:val="ACC6A020"/>
+    <w:lvl w:ilvl="0" w:tplc="8326BEA8">
+      <w:numFmt w:val="bullet"/>
+      <w:lvlText w:val="-"/>
+      <w:lvlJc w:val="left"/>
+      <w:pPr>
+        <w:ind w:left="1080" w:hanging="360"/>
+      </w:pPr>
+      <w:rPr>
+        <w:rFonts w:ascii="Footlight MT Light" w:eastAsiaTheme="minorHAnsi" w:hAnsi="Footlight MT Light" w:cstheme="minorBidi" w:hint="default"/>
+        <w:sz w:val="24"/>
+      </w:rPr>
+    </w:lvl>
+    <w:lvl w:ilvl="1" w:tplc="100A0003" w:tentative="1">
+      <w:start w:val="1"/>
+      <w:numFmt w:val="bullet"/>
+      <w:lvlText w:val="o"/>
+      <w:lvlJc w:val="left"/>
+      <w:pPr>
+        <w:ind w:left="1800" w:hanging="360"/>
+      </w:pPr>
+      <w:rPr>
+        <w:rFonts w:ascii="Courier New" w:hAnsi="Courier New" w:cs="Courier New" w:hint="default"/>
+      </w:rPr>
+    </w:lvl>
+    <w:lvl w:ilvl="2" w:tplc="100A0005" w:tentative="1">
+      <w:start w:val="1"/>
+      <w:numFmt w:val="bullet"/>
+      <w:lvlText w:val=""/>
+      <w:lvlJc w:val="left"/>
+      <w:pPr>
+        <w:ind w:left="2520" w:hanging="360"/>
+      </w:pPr>
+      <w:rPr>
+        <w:rFonts w:ascii="Wingdings" w:hAnsi="Wingdings" w:hint="default"/>
+      </w:rPr>
+    </w:lvl>
+    <w:lvl w:ilvl="3" w:tplc="100A0001" w:tentative="1">
+      <w:start w:val="1"/>
+      <w:numFmt w:val="bullet"/>
+      <w:lvlText w:val=""/>
+      <w:lvlJc w:val="left"/>
+      <w:pPr>
+        <w:ind w:left="3240" w:hanging="360"/>
+      </w:pPr>
+      <w:rPr>
+        <w:rFonts w:ascii="Symbol" w:hAnsi="Symbol" w:hint="default"/>
+      </w:rPr>
+    </w:lvl>
+    <w:lvl w:ilvl="4" w:tplc="100A0003" w:tentative="1">
+      <w:start w:val="1"/>
+      <w:numFmt w:val="bullet"/>
+      <w:lvlText w:val="o"/>
+      <w:lvlJc w:val="left"/>
+      <w:pPr>
+        <w:ind w:left="3960" w:hanging="360"/>
+      </w:pPr>
+      <w:rPr>
+        <w:rFonts w:ascii="Courier New" w:hAnsi="Courier New" w:cs="Courier New" w:hint="default"/>
+      </w:rPr>
+    </w:lvl>
+    <w:lvl w:ilvl="5" w:tplc="100A0005" w:tentative="1">
+      <w:start w:val="1"/>
+      <w:numFmt w:val="bullet"/>
+      <w:lvlText w:val=""/>
+      <w:lvlJc w:val="left"/>
+      <w:pPr>
+        <w:ind w:left="4680" w:hanging="360"/>
+      </w:pPr>
+      <w:rPr>
+        <w:rFonts w:ascii="Wingdings" w:hAnsi="Wingdings" w:hint="default"/>
+      </w:rPr>
+    </w:lvl>
+    <w:lvl w:ilvl="6" w:tplc="100A0001" w:tentative="1">
+      <w:start w:val="1"/>
+      <w:numFmt w:val="bullet"/>
+      <w:lvlText w:val=""/>
+      <w:lvlJc w:val="left"/>
+      <w:pPr>
+        <w:ind w:left="5400" w:hanging="360"/>
+      </w:pPr>
+      <w:rPr>
+        <w:rFonts w:ascii="Symbol" w:hAnsi="Symbol" w:hint="default"/>
+      </w:rPr>
+    </w:lvl>
+    <w:lvl w:ilvl="7" w:tplc="100A0003" w:tentative="1">
+      <w:start w:val="1"/>
+      <w:numFmt w:val="bullet"/>
+      <w:lvlText w:val="o"/>
+      <w:lvlJc w:val="left"/>
+      <w:pPr>
+        <w:ind w:left="6120" w:hanging="360"/>
+      </w:pPr>
+      <w:rPr>
+        <w:rFonts w:ascii="Courier New" w:hAnsi="Courier New" w:cs="Courier New" w:hint="default"/>
+      </w:rPr>
+    </w:lvl>
+    <w:lvl w:ilvl="8" w:tplc="100A0005" w:tentative="1">
+      <w:start w:val="1"/>
+      <w:numFmt w:val="bullet"/>
+      <w:lvlText w:val=""/>
+      <w:lvlJc w:val="left"/>
+      <w:pPr>
+        <w:ind w:left="6840" w:hanging="360"/>
+      </w:pPr>
+      <w:rPr>
+        <w:rFonts w:ascii="Wingdings" w:hAnsi="Wingdings" w:hint="default"/>
+      </w:rPr>
+    </w:lvl>
+  </w:abstractNum>
   <w:num w:numId="1">
+    <w:abstractNumId w:val="6"/>
+  </w:num>
+  <w:num w:numId="2">
     <w:abstractNumId w:val="2"/>
   </w:num>
-  <w:num w:numId="2">
+  <w:num w:numId="3">
+    <w:abstractNumId w:val="3"/>
+  </w:num>
+  <w:num w:numId="4">
+    <w:abstractNumId w:val="8"/>
+  </w:num>
+  <w:num w:numId="5">
+    <w:abstractNumId w:val="9"/>
+  </w:num>
+  <w:num w:numId="6">
+    <w:abstractNumId w:val="7"/>
+  </w:num>
+  <w:num w:numId="7">
     <w:abstractNumId w:val="0"/>
   </w:num>
-  <w:num w:numId="3">
+  <w:num w:numId="8">
+    <w:abstractNumId w:val="10"/>
+  </w:num>
+  <w:num w:numId="9">
+    <w:abstractNumId w:val="5"/>
+  </w:num>
+  <w:num w:numId="10">
+    <w:abstractNumId w:val="11"/>
+  </w:num>
+  <w:num w:numId="11">
     <w:abstractNumId w:val="1"/>
   </w:num>
-  <w:num w:numId="4">
+  <w:num w:numId="12">
     <w:abstractNumId w:val="4"/>
-  </w:num>
-  <w:num w:numId="5">
-    <w:abstractNumId w:val="5"/>
-  </w:num>
-  <w:num w:numId="6">
-    <w:abstractNumId w:val="3"/>
   </w:num>
 </w:numbering>
 </file>
@@ -2851,7 +3824,7 @@
   <w:style w:type="paragraph" w:default="1" w:styleId="Normal">
     <w:name w:val="Normal"/>
     <w:qFormat/>
-    <w:rsid w:val="00921785"/>
+    <w:rsid w:val="00DF53D4"/>
   </w:style>
   <w:style w:type="paragraph" w:styleId="Ttulo1">
     <w:name w:val="heading 1"/>
@@ -3476,6 +4449,7 @@
       <w:spacing w:after="0" w:line="240" w:lineRule="auto"/>
     </w:pPr>
     <w:tblPr>
+      <w:tblInd w:w="0" w:type="dxa"/>
       <w:tblBorders>
         <w:top w:val="single" w:sz="4" w:space="0" w:color="auto"/>
         <w:left w:val="single" w:sz="4" w:space="0" w:color="auto"/>
@@ -3484,6 +4458,12 @@
         <w:insideH w:val="single" w:sz="4" w:space="0" w:color="auto"/>
         <w:insideV w:val="single" w:sz="4" w:space="0" w:color="auto"/>
       </w:tblBorders>
+      <w:tblCellMar>
+        <w:top w:w="0" w:type="dxa"/>
+        <w:left w:w="108" w:type="dxa"/>
+        <w:bottom w:w="0" w:type="dxa"/>
+        <w:right w:w="108" w:type="dxa"/>
+      </w:tblCellMar>
     </w:tblPr>
   </w:style>
 </w:styles>
@@ -3754,7 +4734,7 @@
 </file>
 
 <file path=customXml/itemProps1.xml><?xml version="1.0" encoding="utf-8"?>
-<ds:datastoreItem xmlns:ds="http://schemas.openxmlformats.org/officeDocument/2006/customXml" ds:itemID="{C0025A57-E66B-48BD-A135-29CA6433858F}">
+<ds:datastoreItem xmlns:ds="http://schemas.openxmlformats.org/officeDocument/2006/customXml" ds:itemID="{8FB694E3-0073-4926-B4A0-524C831CE52F}">
   <ds:schemaRefs>
     <ds:schemaRef ds:uri="http://schemas.openxmlformats.org/officeDocument/2006/bibliography"/>
   </ds:schemaRefs>

</xml_diff>